<commit_message>
updated project in work page
</commit_message>
<xml_diff>
--- a/src/assets/MateoCV.docx
+++ b/src/assets/MateoCV.docx
@@ -43,19 +43,19 @@
         <w:tblLook w:val="0600"/>
       </w:tblPr>
       <w:tblGrid>
-        <w:gridCol w:w="7170"/>
-        <w:gridCol w:w="3300"/>
+        <w:gridCol w:w="5850"/>
+        <w:gridCol w:w="4620"/>
         <w:tblGridChange w:id="0">
           <w:tblGrid>
-            <w:gridCol w:w="7170"/>
-            <w:gridCol w:w="3300"/>
+            <w:gridCol w:w="5850"/>
+            <w:gridCol w:w="4620"/>
           </w:tblGrid>
         </w:tblGridChange>
       </w:tblGrid>
       <w:tr>
         <w:trPr>
           <w:cantSplit w:val="0"/>
-          <w:trHeight w:val="3165" w:hRule="atLeast"/>
+          <w:trHeight w:val="9990" w:hRule="atLeast"/>
           <w:tblHeader w:val="0"/>
         </w:trPr>
         <w:tc>
@@ -123,281 +123,7 @@
                 <w:color w:val="666666"/>
                 <w:rtl w:val="0"/>
               </w:rPr>
-              <w:t xml:space="preserve">An engaging and communication oriented Junior Front-End Developer with 1 year experience in creating websites and a background in customer service. Recently graduated from the University of Toronto with a certificate in Full Stack Web Development and with a 91.78% final grade. Passionate about responsive website design and functionality. Eager to continue learning, collaborating, and problem solving to create and maintain websites. Strengths in creativity, english  communication and teamwork to complete tasks and projects.</w:t>
-            </w:r>
-          </w:p>
-          <w:p>
-            <w:pPr>
-              <w:pStyle w:val="Subtitle"/>
-              <w:pageBreakBefore w:val="0"/>
-              <w:pBdr>
-                <w:top w:space="0" w:sz="0" w:val="nil"/>
-                <w:left w:space="0" w:sz="0" w:val="nil"/>
-                <w:bottom w:space="0" w:sz="0" w:val="nil"/>
-                <w:right w:space="0" w:sz="0" w:val="nil"/>
-                <w:between w:space="0" w:sz="0" w:val="nil"/>
-              </w:pBdr>
-              <w:shd w:fill="auto" w:val="clear"/>
-              <w:rPr>
-                <w:rFonts w:ascii="Merriweather" w:cs="Merriweather" w:eastAsia="Merriweather" w:hAnsi="Merriweather"/>
-                <w:color w:val="666666"/>
-              </w:rPr>
-            </w:pPr>
-            <w:bookmarkStart w:colFirst="0" w:colLast="0" w:name="_jcmhrak060h5" w:id="2"/>
-            <w:bookmarkEnd w:id="2"/>
-            <w:r>
-              <w:rPr>
-                <w:rtl w:val="0"/>
-              </w:rPr>
-            </w:r>
-          </w:p>
-          <w:p>
-            <w:pPr>
-              <w:pStyle w:val="Subtitle"/>
-              <w:pageBreakBefore w:val="0"/>
-              <w:pBdr>
-                <w:top w:space="0" w:sz="0" w:val="nil"/>
-                <w:left w:space="0" w:sz="0" w:val="nil"/>
-                <w:bottom w:space="0" w:sz="0" w:val="nil"/>
-                <w:right w:space="0" w:sz="0" w:val="nil"/>
-                <w:between w:space="0" w:sz="0" w:val="nil"/>
-              </w:pBdr>
-              <w:shd w:fill="auto" w:val="clear"/>
-              <w:rPr>
-                <w:color w:val="b7b7b7"/>
-              </w:rPr>
-            </w:pPr>
-            <w:bookmarkStart w:colFirst="0" w:colLast="0" w:name="_thpl9x9n3ohx" w:id="3"/>
-            <w:bookmarkEnd w:id="3"/>
-            <w:r>
-              <w:rPr>
-                <w:b w:val="1"/>
-                <w:color w:val="2079c7"/>
-                <w:rtl w:val="0"/>
-              </w:rPr>
-              <w:t xml:space="preserve">EDUCATION</w:t>
-            </w:r>
-            <w:r>
-              <w:rPr>
-                <w:rtl w:val="0"/>
-              </w:rPr>
-            </w:r>
-          </w:p>
-          <w:p>
-            <w:pPr>
-              <w:pStyle w:val="Heading2"/>
-              <w:rPr>
-                <w:b w:val="0"/>
-                <w:i w:val="1"/>
-              </w:rPr>
-            </w:pPr>
-            <w:bookmarkStart w:colFirst="0" w:colLast="0" w:name="_b7ix1nmplr66" w:id="4"/>
-            <w:bookmarkEnd w:id="4"/>
-            <w:r>
-              <w:rPr>
-                <w:rtl w:val="0"/>
-              </w:rPr>
-              <w:t xml:space="preserve">University of Toronto, </w:t>
-            </w:r>
-            <w:r>
-              <w:rPr>
-                <w:b w:val="0"/>
-                <w:rtl w:val="0"/>
-              </w:rPr>
-              <w:t xml:space="preserve">Toronto, Ontario—Certificate</w:t>
-            </w:r>
-            <w:r>
-              <w:rPr>
-                <w:rtl w:val="0"/>
-              </w:rPr>
-            </w:r>
-          </w:p>
-          <w:p>
-            <w:pPr>
-              <w:pStyle w:val="Heading3"/>
-              <w:rPr/>
-            </w:pPr>
-            <w:bookmarkStart w:colFirst="0" w:colLast="0" w:name="_i2crwpzd81pg" w:id="5"/>
-            <w:bookmarkEnd w:id="5"/>
-            <w:r>
-              <w:rPr>
-                <w:rtl w:val="0"/>
-              </w:rPr>
-              <w:t xml:space="preserve">October 2020 - May 2021</w:t>
-            </w:r>
-          </w:p>
-          <w:p>
-            <w:pPr>
-              <w:widowControl w:val="1"/>
-              <w:tabs>
-                <w:tab w:val="left" w:pos="142"/>
-                <w:tab w:val="left" w:pos="284"/>
-              </w:tabs>
-              <w:spacing w:before="0" w:line="240" w:lineRule="auto"/>
-              <w:ind w:right="0"/>
-              <w:jc w:val="both"/>
-              <w:rPr>
-                <w:rFonts w:ascii="Arial" w:cs="Arial" w:eastAsia="Arial" w:hAnsi="Arial"/>
-                <w:b w:val="1"/>
-                <w:color w:val="000000"/>
-                <w:sz w:val="22"/>
-                <w:szCs w:val="22"/>
-              </w:rPr>
-            </w:pPr>
-            <w:r>
-              <w:rPr>
-                <w:rtl w:val="0"/>
-              </w:rPr>
-              <w:t xml:space="preserve">Full Stack Web Development</w:t>
-              <w:tab/>
-              <w:t xml:space="preserve"> Certificate</w:t>
-            </w:r>
-            <w:r>
-              <w:rPr>
-                <w:rtl w:val="0"/>
-              </w:rPr>
-            </w:r>
-          </w:p>
-          <w:p>
-            <w:pPr>
-              <w:pStyle w:val="Heading2"/>
-              <w:rPr>
-                <w:b w:val="0"/>
-                <w:i w:val="1"/>
-              </w:rPr>
-            </w:pPr>
-            <w:bookmarkStart w:colFirst="0" w:colLast="0" w:name="_24qc0b7e1ayh" w:id="6"/>
-            <w:bookmarkEnd w:id="6"/>
-            <w:r>
-              <w:rPr>
-                <w:rtl w:val="0"/>
-              </w:rPr>
-              <w:t xml:space="preserve">Juno College</w:t>
-            </w:r>
-            <w:r>
-              <w:rPr>
-                <w:rtl w:val="0"/>
-              </w:rPr>
-              <w:t xml:space="preserve">, </w:t>
-            </w:r>
-            <w:r>
-              <w:rPr>
-                <w:b w:val="0"/>
-                <w:rtl w:val="0"/>
-              </w:rPr>
-              <w:t xml:space="preserve">Toronto, Ontario— </w:t>
-            </w:r>
-            <w:r>
-              <w:rPr>
-                <w:b w:val="0"/>
-                <w:i w:val="1"/>
-                <w:rtl w:val="0"/>
-              </w:rPr>
-              <w:t xml:space="preserve">Certificate</w:t>
-            </w:r>
-          </w:p>
-          <w:p>
-            <w:pPr>
-              <w:pStyle w:val="Heading3"/>
-              <w:rPr/>
-            </w:pPr>
-            <w:bookmarkStart w:colFirst="0" w:colLast="0" w:name="_3aw2s56a73as" w:id="7"/>
-            <w:bookmarkEnd w:id="7"/>
-            <w:r>
-              <w:rPr>
-                <w:rtl w:val="0"/>
-              </w:rPr>
-              <w:t xml:space="preserve">July </w:t>
-            </w:r>
-            <w:r>
-              <w:rPr>
-                <w:rtl w:val="0"/>
-              </w:rPr>
-              <w:t xml:space="preserve">2020 - July 2020</w:t>
-            </w:r>
-          </w:p>
-          <w:p>
-            <w:pPr>
-              <w:rPr/>
-            </w:pPr>
-            <w:r>
-              <w:rPr>
-                <w:rtl w:val="0"/>
-              </w:rPr>
-              <w:t xml:space="preserve">Web Dev 2-week Program</w:t>
-            </w:r>
-          </w:p>
-          <w:p>
-            <w:pPr>
-              <w:pStyle w:val="Heading2"/>
-              <w:rPr>
-                <w:b w:val="0"/>
-                <w:i w:val="1"/>
-              </w:rPr>
-            </w:pPr>
-            <w:bookmarkStart w:colFirst="0" w:colLast="0" w:name="_qj2f78f5aj8p" w:id="8"/>
-            <w:bookmarkEnd w:id="8"/>
-            <w:r>
-              <w:rPr>
-                <w:rtl w:val="0"/>
-              </w:rPr>
-              <w:t xml:space="preserve">Humber College, </w:t>
-            </w:r>
-            <w:r>
-              <w:rPr>
-                <w:b w:val="0"/>
-                <w:rtl w:val="0"/>
-              </w:rPr>
-              <w:t xml:space="preserve">Toronto, Ontario— </w:t>
-            </w:r>
-            <w:r>
-              <w:rPr>
-                <w:b w:val="0"/>
-                <w:i w:val="1"/>
-                <w:rtl w:val="0"/>
-              </w:rPr>
-              <w:t xml:space="preserve">Diploma</w:t>
-            </w:r>
-          </w:p>
-          <w:p>
-            <w:pPr>
-              <w:pStyle w:val="Heading3"/>
-              <w:rPr/>
-            </w:pPr>
-            <w:bookmarkStart w:colFirst="0" w:colLast="0" w:name="_k3i6pmqn9o3h" w:id="9"/>
-            <w:bookmarkEnd w:id="9"/>
-            <w:r>
-              <w:rPr>
-                <w:rtl w:val="0"/>
-              </w:rPr>
-              <w:t xml:space="preserve">September </w:t>
-            </w:r>
-            <w:r>
-              <w:rPr>
-                <w:rtl w:val="0"/>
-              </w:rPr>
-              <w:t xml:space="preserve">2010 - May 2012</w:t>
-            </w:r>
-          </w:p>
-          <w:p>
-            <w:pPr>
-              <w:rPr/>
-            </w:pPr>
-            <w:r>
-              <w:rPr>
-                <w:rtl w:val="0"/>
-              </w:rPr>
-              <w:t xml:space="preserve">Police Foundation College Diploma</w:t>
-            </w:r>
-          </w:p>
-          <w:p>
-            <w:pPr>
-              <w:rPr/>
-            </w:pPr>
-            <w:r>
-              <w:rPr>
-                <w:rtl w:val="0"/>
-              </w:rPr>
+              <w:t xml:space="preserve">An engaging  Junior Front-End Developer with experience  creating websites and a background in customer service. Recently graduated from the University of Toronto with a certificate in Full Stack Web Development. Passionate about responsive website design and functionality. Eager to continue learning, collaborating, and problem solving to create and maintain websites. Strengths in creativity,  communication and teamwork.</w:t>
             </w:r>
           </w:p>
           <w:p>
@@ -441,34 +167,43 @@
               </w:rPr>
               <w:t xml:space="preserve">run-buddy | github: </w:t>
             </w:r>
+            <w:hyperlink r:id="rId6">
+              <w:r>
+                <w:rPr>
+                  <w:rFonts w:ascii="Arial" w:cs="Arial" w:eastAsia="Arial" w:hAnsi="Arial"/>
+                  <w:b w:val="1"/>
+                  <w:color w:val="1155cc"/>
+                  <w:u w:val="single"/>
+                  <w:rtl w:val="0"/>
+                </w:rPr>
+                <w:t xml:space="preserve">https://github.com/cruzma/run-buddy.git</w:t>
+              </w:r>
+            </w:hyperlink>
             <w:r>
               <w:rPr>
                 <w:rFonts w:ascii="Arial" w:cs="Arial" w:eastAsia="Arial" w:hAnsi="Arial"/>
                 <w:b w:val="1"/>
                 <w:color w:val="46464e"/>
-                <w:u w:val="single"/>
-                <w:rtl w:val="0"/>
-              </w:rPr>
-              <w:t xml:space="preserve">https://github.com/cruzma/run-buddy.git</w:t>
-            </w:r>
-            <w:r>
-              <w:rPr>
-                <w:rFonts w:ascii="Arial" w:cs="Arial" w:eastAsia="Arial" w:hAnsi="Arial"/>
-                <w:b w:val="1"/>
-                <w:color w:val="46464e"/>
                 <w:rtl w:val="0"/>
               </w:rPr>
               <w:t xml:space="preserve"> | Website: </w:t>
             </w:r>
-            <w:r>
-              <w:rPr>
-                <w:rFonts w:ascii="Arial" w:cs="Arial" w:eastAsia="Arial" w:hAnsi="Arial"/>
-                <w:b w:val="1"/>
-                <w:color w:val="46464e"/>
-                <w:u w:val="single"/>
-                <w:rtl w:val="0"/>
-              </w:rPr>
-              <w:t xml:space="preserve">https://cruzma.github.io/run-buddy/</w:t>
+            <w:hyperlink r:id="rId7">
+              <w:r>
+                <w:rPr>
+                  <w:rFonts w:ascii="Arial" w:cs="Arial" w:eastAsia="Arial" w:hAnsi="Arial"/>
+                  <w:b w:val="1"/>
+                  <w:color w:val="1155cc"/>
+                  <w:u w:val="single"/>
+                  <w:rtl w:val="0"/>
+                </w:rPr>
+                <w:t xml:space="preserve">https://cruzma.github.io/run-buddy/</w:t>
+              </w:r>
+            </w:hyperlink>
+            <w:r>
+              <w:rPr>
+                <w:rtl w:val="0"/>
+              </w:rPr>
             </w:r>
           </w:p>
           <w:p>
@@ -527,8 +262,41 @@
                 <w:color w:val="46464e"/>
                 <w:rtl w:val="0"/>
               </w:rPr>
-              <w:t xml:space="preserve">Love-Lorena | github: https://github.com/cruzma/misa-wedding-site | Website: https://cruzma.github.io/misa-wedding-site/</w:t>
-            </w:r>
+              <w:t xml:space="preserve">Love-Lorena | github: </w:t>
+            </w:r>
+            <w:hyperlink r:id="rId8">
+              <w:r>
+                <w:rPr>
+                  <w:rFonts w:ascii="Arial" w:cs="Arial" w:eastAsia="Arial" w:hAnsi="Arial"/>
+                  <w:b w:val="1"/>
+                  <w:color w:val="1155cc"/>
+                  <w:u w:val="single"/>
+                  <w:rtl w:val="0"/>
+                </w:rPr>
+                <w:t xml:space="preserve">https://github.com/cruzma/misa-wedding-site</w:t>
+              </w:r>
+            </w:hyperlink>
+            <w:r>
+              <w:rPr>
+                <w:rFonts w:ascii="Arial" w:cs="Arial" w:eastAsia="Arial" w:hAnsi="Arial"/>
+                <w:b w:val="1"/>
+                <w:color w:val="46464e"/>
+                <w:rtl w:val="0"/>
+              </w:rPr>
+              <w:t xml:space="preserve"> | Website: </w:t>
+            </w:r>
+            <w:hyperlink r:id="rId9">
+              <w:r>
+                <w:rPr>
+                  <w:rFonts w:ascii="Arial" w:cs="Arial" w:eastAsia="Arial" w:hAnsi="Arial"/>
+                  <w:b w:val="1"/>
+                  <w:color w:val="1155cc"/>
+                  <w:u w:val="single"/>
+                  <w:rtl w:val="0"/>
+                </w:rPr>
+                <w:t xml:space="preserve">https://cruzma.github.io/misa-wedding-site/</w:t>
+              </w:r>
+            </w:hyperlink>
             <w:r>
               <w:rPr>
                 <w:rtl w:val="0"/>
@@ -593,34 +361,43 @@
               </w:rPr>
               <w:t xml:space="preserve">shop-shop | github: </w:t>
             </w:r>
+            <w:hyperlink r:id="rId10">
+              <w:r>
+                <w:rPr>
+                  <w:rFonts w:ascii="Arial" w:cs="Arial" w:eastAsia="Arial" w:hAnsi="Arial"/>
+                  <w:b w:val="1"/>
+                  <w:color w:val="1155cc"/>
+                  <w:u w:val="single"/>
+                  <w:rtl w:val="0"/>
+                </w:rPr>
+                <w:t xml:space="preserve">https://github.com/cruzma/shop-shop.git </w:t>
+              </w:r>
+            </w:hyperlink>
             <w:r>
               <w:rPr>
                 <w:rFonts w:ascii="Arial" w:cs="Arial" w:eastAsia="Arial" w:hAnsi="Arial"/>
                 <w:b w:val="1"/>
                 <w:color w:val="46464e"/>
-                <w:u w:val="single"/>
-                <w:rtl w:val="0"/>
-              </w:rPr>
-              <w:t xml:space="preserve">https://github.com/cruzma/shop-shop.git</w:t>
-            </w:r>
-            <w:r>
-              <w:rPr>
-                <w:rFonts w:ascii="Arial" w:cs="Arial" w:eastAsia="Arial" w:hAnsi="Arial"/>
-                <w:b w:val="1"/>
-                <w:color w:val="46464e"/>
-                <w:rtl w:val="0"/>
-              </w:rPr>
-              <w:t xml:space="preserve"> | Website: </w:t>
-            </w:r>
-            <w:r>
-              <w:rPr>
-                <w:rFonts w:ascii="Arial" w:cs="Arial" w:eastAsia="Arial" w:hAnsi="Arial"/>
-                <w:b w:val="1"/>
-                <w:color w:val="46464e"/>
-                <w:u w:val="single"/>
-                <w:rtl w:val="0"/>
-              </w:rPr>
-              <w:t xml:space="preserve">https://serene-caverns-56086.herokuapp.com/</w:t>
+                <w:rtl w:val="0"/>
+              </w:rPr>
+              <w:t xml:space="preserve">| Website: </w:t>
+            </w:r>
+            <w:hyperlink r:id="rId11">
+              <w:r>
+                <w:rPr>
+                  <w:rFonts w:ascii="Arial" w:cs="Arial" w:eastAsia="Arial" w:hAnsi="Arial"/>
+                  <w:b w:val="1"/>
+                  <w:color w:val="1155cc"/>
+                  <w:u w:val="single"/>
+                  <w:rtl w:val="0"/>
+                </w:rPr>
+                <w:t xml:space="preserve">https://serene-caverns-56086.herokuapp.com/</w:t>
+              </w:r>
+            </w:hyperlink>
+            <w:r>
+              <w:rPr>
+                <w:rtl w:val="0"/>
+              </w:rPr>
             </w:r>
           </w:p>
           <w:p>
@@ -642,16 +419,43 @@
           <w:p>
             <w:pPr>
               <w:spacing w:before="0" w:line="240" w:lineRule="auto"/>
-              <w:rPr/>
-            </w:pPr>
-            <w:r>
               <w:rPr>
                 <w:sz w:val="17"/>
                 <w:szCs w:val="17"/>
+              </w:rPr>
+            </w:pPr>
+            <w:r>
+              <w:rPr>
+                <w:sz w:val="17"/>
+                <w:szCs w:val="17"/>
                 <w:rtl w:val="0"/>
               </w:rPr>
               <w:t xml:space="preserve">Tools: React.js, Redux.js, Javascript, CSS, HTML</w:t>
             </w:r>
+          </w:p>
+          <w:p>
+            <w:pPr>
+              <w:spacing w:before="0" w:line="240" w:lineRule="auto"/>
+              <w:rPr>
+                <w:sz w:val="17"/>
+                <w:szCs w:val="17"/>
+              </w:rPr>
+            </w:pPr>
+            <w:r>
+              <w:rPr>
+                <w:rtl w:val="0"/>
+              </w:rPr>
+            </w:r>
+          </w:p>
+          <w:p>
+            <w:pPr>
+              <w:spacing w:before="0" w:line="276" w:lineRule="auto"/>
+              <w:rPr>
+                <w:rFonts w:ascii="Open Sans" w:cs="Open Sans" w:eastAsia="Open Sans" w:hAnsi="Open Sans"/>
+                <w:b w:val="1"/>
+                <w:color w:val="2079c7"/>
+              </w:rPr>
+            </w:pPr>
             <w:r>
               <w:rPr>
                 <w:rtl w:val="0"/>
@@ -695,25 +499,6 @@
             </w:pPr>
             <w:r>
               <w:rPr>
-                <w:rFonts w:ascii="Open Sans" w:cs="Open Sans" w:eastAsia="Open Sans" w:hAnsi="Open Sans"/>
-                <w:color w:val="000000"/>
-                <w:rtl w:val="0"/>
-              </w:rPr>
-              <w:t xml:space="preserve">1220 Hammond St</w:t>
-            </w:r>
-            <w:r>
-              <w:rPr>
-                <w:rFonts w:ascii="Cambria" w:cs="Cambria" w:eastAsia="Cambria" w:hAnsi="Cambria"/>
-                <w:i w:val="1"/>
-                <w:color w:val="000000"/>
-                <w:sz w:val="20"/>
-                <w:szCs w:val="20"/>
-                <w:rtl w:val="0"/>
-              </w:rPr>
-              <w:t xml:space="preserve">.</w:t>
-            </w:r>
-            <w:r>
-              <w:rPr>
                 <w:rtl w:val="0"/>
               </w:rPr>
             </w:r>
@@ -799,26 +584,7 @@
               </w:rPr>
               <w:t xml:space="preserve">Email: </w:t>
             </w:r>
-          </w:p>
-          <w:p>
-            <w:pPr>
-              <w:pageBreakBefore w:val="0"/>
-              <w:pBdr>
-                <w:top w:space="0" w:sz="0" w:val="nil"/>
-                <w:left w:space="0" w:sz="0" w:val="nil"/>
-                <w:bottom w:space="0" w:sz="0" w:val="nil"/>
-                <w:right w:space="0" w:sz="0" w:val="nil"/>
-                <w:between w:space="0" w:sz="0" w:val="nil"/>
-              </w:pBdr>
-              <w:shd w:fill="auto" w:val="clear"/>
-              <w:spacing w:before="0" w:line="276" w:lineRule="auto"/>
-              <w:rPr>
-                <w:rFonts w:ascii="Open Sans" w:cs="Open Sans" w:eastAsia="Open Sans" w:hAnsi="Open Sans"/>
-                <w:b w:val="1"/>
-                <w:color w:val="000000"/>
-              </w:rPr>
-            </w:pPr>
-            <w:hyperlink r:id="rId6">
+            <w:hyperlink r:id="rId12">
               <w:r>
                 <w:rPr>
                   <w:rFonts w:ascii="Cambria" w:cs="Cambria" w:eastAsia="Cambria" w:hAnsi="Cambria"/>
@@ -851,34 +617,6 @@
               <w:shd w:fill="auto" w:val="clear"/>
               <w:spacing w:before="0" w:line="276" w:lineRule="auto"/>
               <w:rPr>
-                <w:rFonts w:ascii="Open Sans" w:cs="Open Sans" w:eastAsia="Open Sans" w:hAnsi="Open Sans"/>
-                <w:b w:val="1"/>
-                <w:color w:val="000000"/>
-              </w:rPr>
-            </w:pPr>
-            <w:r>
-              <w:rPr>
-                <w:rFonts w:ascii="Open Sans" w:cs="Open Sans" w:eastAsia="Open Sans" w:hAnsi="Open Sans"/>
-                <w:b w:val="1"/>
-                <w:color w:val="000000"/>
-                <w:rtl w:val="0"/>
-              </w:rPr>
-              <w:t xml:space="preserve">Linkedin:</w:t>
-            </w:r>
-          </w:p>
-          <w:p>
-            <w:pPr>
-              <w:pageBreakBefore w:val="0"/>
-              <w:pBdr>
-                <w:top w:space="0" w:sz="0" w:val="nil"/>
-                <w:left w:space="0" w:sz="0" w:val="nil"/>
-                <w:bottom w:space="0" w:sz="0" w:val="nil"/>
-                <w:right w:space="0" w:sz="0" w:val="nil"/>
-                <w:between w:space="0" w:sz="0" w:val="nil"/>
-              </w:pBdr>
-              <w:shd w:fill="auto" w:val="clear"/>
-              <w:spacing w:before="0" w:line="276" w:lineRule="auto"/>
-              <w:rPr>
                 <w:rFonts w:ascii="Cambria" w:cs="Cambria" w:eastAsia="Cambria" w:hAnsi="Cambria"/>
                 <w:i w:val="1"/>
                 <w:color w:val="000000"/>
@@ -888,26 +626,32 @@
             </w:pPr>
             <w:r>
               <w:rPr>
-                <w:rFonts w:ascii="Cambria" w:cs="Cambria" w:eastAsia="Cambria" w:hAnsi="Cambria"/>
-                <w:i w:val="1"/>
-                <w:color w:val="1155cc"/>
-                <w:sz w:val="20"/>
-                <w:szCs w:val="20"/>
-                <w:u w:val="single"/>
-                <w:rtl w:val="0"/>
-              </w:rPr>
-              <w:t xml:space="preserve">https://www.linkedin.com/in/mateo-cruz-b76619133/</w:t>
-            </w:r>
-            <w:r>
-              <w:rPr>
-                <w:rFonts w:ascii="Cambria" w:cs="Cambria" w:eastAsia="Cambria" w:hAnsi="Cambria"/>
-                <w:i w:val="1"/>
-                <w:color w:val="000000"/>
-                <w:sz w:val="20"/>
-                <w:szCs w:val="20"/>
-                <w:rtl w:val="0"/>
-              </w:rPr>
-              <w:t xml:space="preserve"> </w:t>
+                <w:rFonts w:ascii="Open Sans" w:cs="Open Sans" w:eastAsia="Open Sans" w:hAnsi="Open Sans"/>
+                <w:b w:val="1"/>
+                <w:color w:val="000000"/>
+                <w:rtl w:val="0"/>
+              </w:rPr>
+              <w:t xml:space="preserve">Link: </w:t>
+            </w:r>
+            <w:hyperlink r:id="rId13">
+              <w:r>
+                <w:rPr>
+                  <w:rFonts w:ascii="Roboto" w:cs="Roboto" w:eastAsia="Roboto" w:hAnsi="Roboto"/>
+                  <w:i w:val="1"/>
+                  <w:color w:val="1155cc"/>
+                  <w:sz w:val="20"/>
+                  <w:szCs w:val="20"/>
+                  <w:highlight w:val="white"/>
+                  <w:u w:val="single"/>
+                  <w:rtl w:val="0"/>
+                </w:rPr>
+                <w:t xml:space="preserve">www.linkedin.com/in/mateo-0-cruz</w:t>
+              </w:r>
+            </w:hyperlink>
+            <w:r>
+              <w:rPr>
+                <w:rtl w:val="0"/>
+              </w:rPr>
             </w:r>
           </w:p>
           <w:p>
@@ -940,9 +684,9 @@
                 <w:color w:val="000000"/>
                 <w:rtl w:val="0"/>
               </w:rPr>
-              <w:t xml:space="preserve">Git:  </w:t>
-            </w:r>
-            <w:hyperlink r:id="rId7">
+              <w:t xml:space="preserve">Git: </w:t>
+            </w:r>
+            <w:hyperlink r:id="rId14">
               <w:r>
                 <w:rPr>
                   <w:rFonts w:ascii="Cambria" w:cs="Cambria" w:eastAsia="Cambria" w:hAnsi="Cambria"/>
@@ -998,9 +742,9 @@
                 <w:color w:val="000000"/>
                 <w:rtl w:val="0"/>
               </w:rPr>
-              <w:t xml:space="preserve">WWW: </w:t>
-            </w:r>
-            <w:hyperlink r:id="rId8">
+              <w:t xml:space="preserve">Port: </w:t>
+            </w:r>
+            <w:hyperlink r:id="rId15">
               <w:r>
                 <w:rPr>
                   <w:rFonts w:ascii="Cambria" w:cs="Cambria" w:eastAsia="Cambria" w:hAnsi="Cambria"/>
@@ -1034,16 +778,55 @@
           </w:p>
           <w:p>
             <w:pPr>
-              <w:pStyle w:val="Heading1"/>
+              <w:pageBreakBefore w:val="0"/>
+              <w:pBdr>
+                <w:top w:space="0" w:sz="0" w:val="nil"/>
+                <w:left w:space="0" w:sz="0" w:val="nil"/>
+                <w:bottom w:space="0" w:sz="0" w:val="nil"/>
+                <w:right w:space="0" w:sz="0" w:val="nil"/>
+                <w:between w:space="0" w:sz="0" w:val="nil"/>
+              </w:pBdr>
+              <w:shd w:fill="auto" w:val="clear"/>
+              <w:spacing w:before="0" w:line="276" w:lineRule="auto"/>
+              <w:rPr>
+                <w:rFonts w:ascii="Open Sans" w:cs="Open Sans" w:eastAsia="Open Sans" w:hAnsi="Open Sans"/>
+                <w:b w:val="1"/>
+                <w:color w:val="000000"/>
+              </w:rPr>
+            </w:pPr>
+            <w:r>
+              <w:rPr>
+                <w:rtl w:val="0"/>
+              </w:rPr>
+            </w:r>
+          </w:p>
+          <w:p>
+            <w:pPr>
+              <w:pageBreakBefore w:val="0"/>
+              <w:pBdr>
+                <w:top w:space="0" w:sz="0" w:val="nil"/>
+                <w:left w:space="0" w:sz="0" w:val="nil"/>
+                <w:bottom w:space="0" w:sz="0" w:val="nil"/>
+                <w:right w:space="0" w:sz="0" w:val="nil"/>
+                <w:between w:space="0" w:sz="0" w:val="nil"/>
+              </w:pBdr>
+              <w:shd w:fill="auto" w:val="clear"/>
+              <w:spacing w:before="0" w:line="276" w:lineRule="auto"/>
               <w:rPr/>
             </w:pPr>
-            <w:bookmarkStart w:colFirst="0" w:colLast="0" w:name="_d6u9t8bi3c33" w:id="10"/>
-            <w:bookmarkEnd w:id="10"/>
-            <w:r>
-              <w:rPr>
+            <w:r>
+              <w:rPr>
+                <w:rFonts w:ascii="Open Sans" w:cs="Open Sans" w:eastAsia="Open Sans" w:hAnsi="Open Sans"/>
+                <w:b w:val="1"/>
+                <w:color w:val="2079c7"/>
                 <w:rtl w:val="0"/>
               </w:rPr>
               <w:t xml:space="preserve">SKILLS</w:t>
+            </w:r>
+            <w:r>
+              <w:rPr>
+                <w:rtl w:val="0"/>
+              </w:rPr>
             </w:r>
           </w:p>
           <w:p>
@@ -1195,10 +978,6 @@
           <w:p>
             <w:pPr>
               <w:pageBreakBefore w:val="0"/>
-              <w:numPr>
-                <w:ilvl w:val="0"/>
-                <w:numId w:val="1"/>
-              </w:numPr>
               <w:pBdr>
                 <w:top w:space="0" w:sz="0" w:val="nil"/>
                 <w:left w:space="0" w:sz="0" w:val="nil"/>
@@ -1208,28 +987,31 @@
               </w:pBdr>
               <w:shd w:fill="auto" w:val="clear"/>
               <w:spacing w:before="0" w:line="276" w:lineRule="auto"/>
-              <w:rPr>
-                <w:u w:val="none"/>
-              </w:rPr>
-            </w:pPr>
-            <w:r>
-              <w:rPr>
-                <w:rtl w:val="0"/>
-              </w:rPr>
-            </w:r>
-          </w:p>
-          <w:p>
-            <w:pPr>
+              <w:ind w:left="720" w:firstLine="0"/>
               <w:rPr/>
             </w:pPr>
             <w:r>
               <w:rPr>
-                <w:rFonts w:ascii="Open Sans" w:cs="Open Sans" w:eastAsia="Open Sans" w:hAnsi="Open Sans"/>
+                <w:rtl w:val="0"/>
+              </w:rPr>
+            </w:r>
+          </w:p>
+          <w:p>
+            <w:pPr>
+              <w:pStyle w:val="Subtitle"/>
+              <w:rPr>
+                <w:color w:val="b7b7b7"/>
+              </w:rPr>
+            </w:pPr>
+            <w:bookmarkStart w:colFirst="0" w:colLast="0" w:name="_4yiog1vf65v0" w:id="2"/>
+            <w:bookmarkEnd w:id="2"/>
+            <w:r>
+              <w:rPr>
                 <w:b w:val="1"/>
                 <w:color w:val="2079c7"/>
                 <w:rtl w:val="0"/>
               </w:rPr>
-              <w:t xml:space="preserve">EXPERIENCE</w:t>
+              <w:t xml:space="preserve">EDUCATION</w:t>
             </w:r>
             <w:r>
               <w:rPr>
@@ -1243,24 +1025,22 @@
               <w:rPr>
                 <w:b w:val="0"/>
                 <w:i w:val="1"/>
-                <w:sz w:val="24"/>
-                <w:szCs w:val="24"/>
-              </w:rPr>
-            </w:pPr>
-            <w:bookmarkStart w:colFirst="0" w:colLast="0" w:name="_8onlr9xl5x7q" w:id="11"/>
-            <w:bookmarkEnd w:id="11"/>
-            <w:r>
-              <w:rPr>
-                <w:rtl w:val="0"/>
-              </w:rPr>
-              <w:t xml:space="preserve">National Logistics Services, </w:t>
+              </w:rPr>
+            </w:pPr>
+            <w:bookmarkStart w:colFirst="0" w:colLast="0" w:name="_dpiyk9csuct1" w:id="3"/>
+            <w:bookmarkEnd w:id="3"/>
+            <w:r>
+              <w:rPr>
+                <w:rtl w:val="0"/>
+              </w:rPr>
+              <w:t xml:space="preserve">University of Toronto, </w:t>
             </w:r>
             <w:r>
               <w:rPr>
                 <w:b w:val="0"/>
                 <w:rtl w:val="0"/>
               </w:rPr>
-              <w:t xml:space="preserve">Mississauga, On— Customer Service Rep.</w:t>
+              <w:t xml:space="preserve">Toronto, Ontario—Certificate</w:t>
             </w:r>
             <w:r>
               <w:rPr>
@@ -1273,18 +1053,13 @@
               <w:pStyle w:val="Heading3"/>
               <w:rPr/>
             </w:pPr>
-            <w:bookmarkStart w:colFirst="0" w:colLast="0" w:name="_ojb0p0byc4ch" w:id="12"/>
-            <w:bookmarkEnd w:id="12"/>
-            <w:r>
-              <w:rPr>
-                <w:rtl w:val="0"/>
-              </w:rPr>
-              <w:t xml:space="preserve">September 2018 - March 2021</w:t>
-            </w:r>
-            <w:r>
-              <w:rPr>
-                <w:rtl w:val="0"/>
-              </w:rPr>
+            <w:bookmarkStart w:colFirst="0" w:colLast="0" w:name="_tnkz7525lma7" w:id="4"/>
+            <w:bookmarkEnd w:id="4"/>
+            <w:r>
+              <w:rPr>
+                <w:rtl w:val="0"/>
+              </w:rPr>
+              <w:t xml:space="preserve">October 2020 - May 2021</w:t>
             </w:r>
           </w:p>
           <w:p>
@@ -1295,49 +1070,20 @@
                 <w:tab w:val="left" w:pos="284"/>
               </w:tabs>
               <w:spacing w:before="0" w:line="240" w:lineRule="auto"/>
-              <w:ind w:right="0"/>
-              <w:rPr/>
-            </w:pPr>
-            <w:r>
-              <w:rPr>
-                <w:rtl w:val="0"/>
-              </w:rPr>
-              <w:t xml:space="preserve">Reviewed and answered all customer inquiries (via telephone, email or in person) in a polite manner with a customer focused service.</w:t>
-            </w:r>
-          </w:p>
-          <w:p>
-            <w:pPr>
-              <w:widowControl w:val="1"/>
-              <w:tabs>
-                <w:tab w:val="left" w:pos="142"/>
-                <w:tab w:val="left" w:pos="284"/>
-              </w:tabs>
-              <w:spacing w:before="0" w:line="240" w:lineRule="auto"/>
-              <w:ind w:right="0"/>
-              <w:rPr/>
-            </w:pPr>
-            <w:r>
-              <w:rPr>
-                <w:rtl w:val="0"/>
-              </w:rPr>
-            </w:r>
-          </w:p>
-          <w:p>
-            <w:pPr>
-              <w:widowControl w:val="1"/>
-              <w:tabs>
-                <w:tab w:val="left" w:pos="142"/>
-                <w:tab w:val="left" w:pos="284"/>
-              </w:tabs>
-              <w:spacing w:before="0" w:line="240" w:lineRule="auto"/>
-              <w:ind w:right="0"/>
-              <w:rPr/>
-            </w:pPr>
-            <w:r>
-              <w:rPr>
-                <w:rtl w:val="0"/>
-              </w:rPr>
-              <w:t xml:space="preserve">Monitored Puma and Cobra accounts and collaborated with my team to improve communication with customer and in house team</w:t>
+              <w:jc w:val="both"/>
+              <w:rPr>
+                <w:rFonts w:ascii="Arial" w:cs="Arial" w:eastAsia="Arial" w:hAnsi="Arial"/>
+                <w:b w:val="1"/>
+                <w:color w:val="000000"/>
+                <w:sz w:val="22"/>
+                <w:szCs w:val="22"/>
+              </w:rPr>
+            </w:pPr>
+            <w:r>
+              <w:rPr>
+                <w:rtl w:val="0"/>
+              </w:rPr>
+              <w:t xml:space="preserve">Full Stack Web Development     Certificate Final Grade: 91.78%</w:t>
             </w:r>
             <w:r>
               <w:rPr>
@@ -1353,20 +1099,20 @@
                 <w:i w:val="1"/>
               </w:rPr>
             </w:pPr>
-            <w:bookmarkStart w:colFirst="0" w:colLast="0" w:name="_xg5gdryd3ozp" w:id="13"/>
-            <w:bookmarkEnd w:id="13"/>
-            <w:r>
-              <w:rPr>
-                <w:rtl w:val="0"/>
-              </w:rPr>
-              <w:t xml:space="preserve">Chapters, </w:t>
+            <w:bookmarkStart w:colFirst="0" w:colLast="0" w:name="_6u7whd6h5m6x" w:id="5"/>
+            <w:bookmarkEnd w:id="5"/>
+            <w:r>
+              <w:rPr>
+                <w:rtl w:val="0"/>
+              </w:rPr>
+              <w:t xml:space="preserve">Juno College, </w:t>
             </w:r>
             <w:r>
               <w:rPr>
                 <w:b w:val="0"/>
                 <w:rtl w:val="0"/>
               </w:rPr>
-              <w:t xml:space="preserve">Vaughan, ON— </w:t>
+              <w:t xml:space="preserve">Toronto, Ontario— </w:t>
             </w:r>
             <w:r>
               <w:rPr>
@@ -1374,7 +1120,7 @@
                 <w:i w:val="1"/>
                 <w:rtl w:val="0"/>
               </w:rPr>
-              <w:t xml:space="preserve">Customer Experience Rep.</w:t>
+              <w:t xml:space="preserve">Certificate</w:t>
             </w:r>
           </w:p>
           <w:p>
@@ -1382,19 +1128,70 @@
               <w:pStyle w:val="Heading3"/>
               <w:rPr/>
             </w:pPr>
-            <w:bookmarkStart w:colFirst="0" w:colLast="0" w:name="_kyfcq82n5cu" w:id="14"/>
-            <w:bookmarkEnd w:id="14"/>
-            <w:r>
-              <w:rPr>
-                <w:rtl w:val="0"/>
-              </w:rPr>
-              <w:t xml:space="preserve">September 2016</w:t>
-            </w:r>
-            <w:r>
-              <w:rPr>
-                <w:rtl w:val="0"/>
-              </w:rPr>
-              <w:t xml:space="preserve"> - August 2018</w:t>
+            <w:bookmarkStart w:colFirst="0" w:colLast="0" w:name="_6a2lt4v7lbak" w:id="6"/>
+            <w:bookmarkEnd w:id="6"/>
+            <w:r>
+              <w:rPr>
+                <w:rtl w:val="0"/>
+              </w:rPr>
+              <w:t xml:space="preserve">July 2020 - July 2020</w:t>
+            </w:r>
+          </w:p>
+          <w:p>
+            <w:pPr>
+              <w:rPr/>
+            </w:pPr>
+            <w:r>
+              <w:rPr>
+                <w:rtl w:val="0"/>
+              </w:rPr>
+              <w:t xml:space="preserve">Web Dev 2-week Program</w:t>
+            </w:r>
+          </w:p>
+          <w:p>
+            <w:pPr>
+              <w:pStyle w:val="Heading2"/>
+              <w:rPr>
+                <w:b w:val="0"/>
+                <w:i w:val="1"/>
+              </w:rPr>
+            </w:pPr>
+            <w:bookmarkStart w:colFirst="0" w:colLast="0" w:name="_8952jwe2v4tz" w:id="7"/>
+            <w:bookmarkEnd w:id="7"/>
+            <w:r>
+              <w:rPr>
+                <w:rtl w:val="0"/>
+              </w:rPr>
+              <w:t xml:space="preserve">Humber College, </w:t>
+            </w:r>
+            <w:r>
+              <w:rPr>
+                <w:b w:val="0"/>
+                <w:rtl w:val="0"/>
+              </w:rPr>
+              <w:t xml:space="preserve">Toronto, Ontario— </w:t>
+            </w:r>
+            <w:r>
+              <w:rPr>
+                <w:b w:val="0"/>
+                <w:i w:val="1"/>
+                <w:rtl w:val="0"/>
+              </w:rPr>
+              <w:t xml:space="preserve">Diploma</w:t>
+            </w:r>
+          </w:p>
+          <w:p>
+            <w:pPr>
+              <w:pStyle w:val="Heading3"/>
+              <w:rPr/>
+            </w:pPr>
+            <w:bookmarkStart w:colFirst="0" w:colLast="0" w:name="_fj81kb8epwov" w:id="8"/>
+            <w:bookmarkEnd w:id="8"/>
+            <w:r>
+              <w:rPr>
+                <w:rtl w:val="0"/>
+              </w:rPr>
+              <w:t xml:space="preserve">September 2010 - May 2012</w:t>
             </w:r>
           </w:p>
           <w:p>
@@ -1415,7 +1212,7 @@
               <w:rPr>
                 <w:rtl w:val="0"/>
               </w:rPr>
-              <w:t xml:space="preserve">Collaborated with team to get get merchandise from the point of delivery to the sales floor quickly and efficiently</w:t>
+              <w:t xml:space="preserve">Police Foundation College Diploma</w:t>
             </w:r>
           </w:p>
         </w:tc>
@@ -1423,27 +1220,245 @@
     </w:tbl>
     <w:p>
       <w:pPr>
-        <w:pageBreakBefore w:val="0"/>
-        <w:pBdr>
-          <w:top w:space="0" w:sz="0" w:val="nil"/>
-          <w:left w:space="0" w:sz="0" w:val="nil"/>
-          <w:bottom w:space="0" w:sz="0" w:val="nil"/>
-          <w:right w:space="0" w:sz="0" w:val="nil"/>
-          <w:between w:space="0" w:sz="0" w:val="nil"/>
-        </w:pBdr>
-        <w:shd w:fill="auto" w:val="clear"/>
-        <w:spacing w:before="0" w:line="19.2" w:lineRule="auto"/>
         <w:rPr/>
       </w:pPr>
       <w:r>
         <w:rPr>
+          <w:rFonts w:ascii="Open Sans" w:cs="Open Sans" w:eastAsia="Open Sans" w:hAnsi="Open Sans"/>
+          <w:b w:val="1"/>
+          <w:color w:val="2079c7"/>
           <w:rtl w:val="0"/>
         </w:rPr>
+        <w:t xml:space="preserve">EXPERIENCE</w:t>
+      </w:r>
+      <w:r>
+        <w:rPr>
+          <w:rtl w:val="0"/>
+        </w:rPr>
+      </w:r>
+    </w:p>
+    <w:p>
+      <w:pPr>
+        <w:rPr>
+          <w:b w:val="0"/>
+          <w:i w:val="1"/>
+          <w:sz w:val="24"/>
+          <w:szCs w:val="24"/>
+        </w:rPr>
+      </w:pPr>
+      <w:r>
+        <w:rPr>
+          <w:b w:val="1"/>
+          <w:color w:val="000000"/>
+          <w:sz w:val="22"/>
+          <w:szCs w:val="22"/>
+          <w:rtl w:val="0"/>
+        </w:rPr>
+        <w:t xml:space="preserve">National Logistics Services,</w:t>
+      </w:r>
+      <w:r>
+        <w:rPr>
+          <w:rtl w:val="0"/>
+        </w:rPr>
+        <w:t xml:space="preserve"> </w:t>
+      </w:r>
+      <w:r>
+        <w:rPr>
+          <w:b w:val="0"/>
+          <w:rtl w:val="0"/>
+        </w:rPr>
+        <w:t xml:space="preserve">Mississauga, ON— Customer Service Rep.</w:t>
+      </w:r>
+      <w:r>
+        <w:rPr>
+          <w:rtl w:val="0"/>
+        </w:rPr>
+      </w:r>
+    </w:p>
+    <w:p>
+      <w:pPr>
+        <w:pStyle w:val="Heading3"/>
+        <w:rPr/>
+      </w:pPr>
+      <w:bookmarkStart w:colFirst="0" w:colLast="0" w:name="_pksbx642dwi8" w:id="9"/>
+      <w:bookmarkEnd w:id="9"/>
+      <w:r>
+        <w:rPr>
+          <w:rtl w:val="0"/>
+        </w:rPr>
+        <w:t xml:space="preserve">September 2018 - March 2021</w:t>
+      </w:r>
+    </w:p>
+    <w:p>
+      <w:pPr>
+        <w:widowControl w:val="1"/>
+        <w:tabs>
+          <w:tab w:val="left" w:pos="142"/>
+          <w:tab w:val="left" w:pos="284"/>
+        </w:tabs>
+        <w:spacing w:before="0" w:line="240" w:lineRule="auto"/>
+        <w:ind w:right="0"/>
+        <w:rPr/>
+      </w:pPr>
+      <w:r>
+        <w:rPr>
+          <w:rtl w:val="0"/>
+        </w:rPr>
+        <w:t xml:space="preserve">Reviewed and answered all customer inquiries (via telephone, email or in person) in a polite manner with a customer focused service.</w:t>
+      </w:r>
+    </w:p>
+    <w:p>
+      <w:pPr>
+        <w:widowControl w:val="1"/>
+        <w:tabs>
+          <w:tab w:val="left" w:pos="142"/>
+          <w:tab w:val="left" w:pos="284"/>
+        </w:tabs>
+        <w:spacing w:before="0" w:line="240" w:lineRule="auto"/>
+        <w:ind w:right="0"/>
+        <w:rPr/>
+      </w:pPr>
+      <w:r>
+        <w:rPr>
+          <w:rtl w:val="0"/>
+        </w:rPr>
+      </w:r>
+    </w:p>
+    <w:p>
+      <w:pPr>
+        <w:widowControl w:val="1"/>
+        <w:tabs>
+          <w:tab w:val="left" w:pos="142"/>
+          <w:tab w:val="left" w:pos="284"/>
+        </w:tabs>
+        <w:spacing w:before="0" w:line="240" w:lineRule="auto"/>
+        <w:ind w:right="0"/>
+        <w:rPr/>
+      </w:pPr>
+      <w:r>
+        <w:rPr>
+          <w:rtl w:val="0"/>
+        </w:rPr>
+        <w:t xml:space="preserve">Monitored Puma and Cobra accounts and collaborated with my team to improve communication with customer and in house team</w:t>
+      </w:r>
+    </w:p>
+    <w:p>
+      <w:pPr>
+        <w:widowControl w:val="1"/>
+        <w:tabs>
+          <w:tab w:val="left" w:pos="142"/>
+          <w:tab w:val="left" w:pos="284"/>
+        </w:tabs>
+        <w:spacing w:before="0" w:line="240" w:lineRule="auto"/>
+        <w:ind w:right="0"/>
+        <w:rPr/>
+      </w:pPr>
+      <w:r>
+        <w:rPr>
+          <w:rtl w:val="0"/>
+        </w:rPr>
+      </w:r>
+    </w:p>
+    <w:p>
+      <w:pPr>
+        <w:widowControl w:val="1"/>
+        <w:tabs>
+          <w:tab w:val="left" w:pos="142"/>
+          <w:tab w:val="left" w:pos="284"/>
+        </w:tabs>
+        <w:spacing w:before="0" w:line="240" w:lineRule="auto"/>
+        <w:ind w:right="0"/>
+        <w:rPr>
+          <w:b w:val="0"/>
+          <w:i w:val="1"/>
+        </w:rPr>
+      </w:pPr>
+      <w:r>
+        <w:rPr>
+          <w:b w:val="1"/>
+          <w:color w:val="000000"/>
+          <w:sz w:val="22"/>
+          <w:szCs w:val="22"/>
+          <w:rtl w:val="0"/>
+        </w:rPr>
+        <w:t xml:space="preserve">Chapters,</w:t>
+      </w:r>
+      <w:r>
+        <w:rPr>
+          <w:rtl w:val="0"/>
+        </w:rPr>
+        <w:t xml:space="preserve"> </w:t>
+      </w:r>
+      <w:r>
+        <w:rPr>
+          <w:color w:val="000000"/>
+          <w:sz w:val="22"/>
+          <w:szCs w:val="22"/>
+          <w:rtl w:val="0"/>
+        </w:rPr>
+        <w:t xml:space="preserve">Vaughan</w:t>
+      </w:r>
+      <w:r>
+        <w:rPr>
+          <w:b w:val="0"/>
+          <w:rtl w:val="0"/>
+        </w:rPr>
+        <w:t xml:space="preserve">, </w:t>
+      </w:r>
+      <w:r>
+        <w:rPr>
+          <w:color w:val="000000"/>
+          <w:sz w:val="22"/>
+          <w:szCs w:val="22"/>
+          <w:rtl w:val="0"/>
+        </w:rPr>
+        <w:t xml:space="preserve">ON</w:t>
+      </w:r>
+      <w:r>
+        <w:rPr>
+          <w:b w:val="0"/>
+          <w:rtl w:val="0"/>
+        </w:rPr>
+        <w:t xml:space="preserve">— </w:t>
+      </w:r>
+      <w:r>
+        <w:rPr>
+          <w:b w:val="0"/>
+          <w:i w:val="1"/>
+          <w:rtl w:val="0"/>
+        </w:rPr>
+        <w:t xml:space="preserve">Customer Experience Rep.</w:t>
+      </w:r>
+    </w:p>
+    <w:p>
+      <w:pPr>
+        <w:pStyle w:val="Heading3"/>
+        <w:rPr/>
+      </w:pPr>
+      <w:bookmarkStart w:colFirst="0" w:colLast="0" w:name="_5049dihpr2hy" w:id="10"/>
+      <w:bookmarkEnd w:id="10"/>
+      <w:r>
+        <w:rPr>
+          <w:rtl w:val="0"/>
+        </w:rPr>
+        <w:t xml:space="preserve">September 2016 - August 2018</w:t>
+      </w:r>
+    </w:p>
+    <w:p>
+      <w:pPr>
+        <w:spacing w:before="0" w:line="276" w:lineRule="auto"/>
+        <w:rPr/>
+      </w:pPr>
+      <w:r>
+        <w:rPr>
+          <w:rtl w:val="0"/>
+        </w:rPr>
+        <w:t xml:space="preserve">Collaborated with team to get get merchandise from the point of delivery to the sales floor quickly and efficiently</w:t>
       </w:r>
     </w:p>
     <w:sectPr>
       <w:pgSz w:h="15840" w:w="12240" w:orient="portrait"/>
-      <w:pgMar w:bottom="863.9999999999999" w:top="576" w:left="863.9999999999999" w:right="863.9999999999999" w:header="0" w:footer="720"/>
+      <w:pgMar w:bottom="863.9999999999999" w:top="576" w:left="850.3937007874016" w:right="863.9999999999999" w:header="0" w:footer="720"/>
       <w:pgNumType w:start="1"/>
     </w:sectPr>
   </w:body>

</xml_diff>